<commit_message>
Update ieva discussion text not done yet.docx
</commit_message>
<xml_diff>
--- a/report/ieva discussion text not done yet.docx
+++ b/report/ieva discussion text not done yet.docx
@@ -7,7 +7,19 @@
         <w:t>The main aim of local adaptive thresholding was segmentation of picture</w:t>
       </w:r>
       <w:r>
-        <w:t xml:space="preserve">s with non-uniform illumination, therefore the efficiency of the algorithm was first and foremost tested on the NIH3T3 dataset, where such problem would often arise. Two separate algorithms were developed, as elaborated in Methods, which will further be referenced simply as “mean” for average threshold and “counts” for </w:t>
+        <w:t xml:space="preserve">s with non-uniform illumination, therefore the efficiency of the algorithm was first and foremost tested on the NIH3T3 dataset, where such problem would often </w:t>
+      </w:r>
+      <w:r>
+        <w:t>be present</w:t>
+      </w:r>
+      <w:r>
+        <w:t xml:space="preserve">. Two separate algorithms were developed, as elaborated in </w:t>
+      </w:r>
+      <w:r>
+        <w:t>Methods – Local thresholding</w:t>
+      </w:r>
+      <w:r>
+        <w:t xml:space="preserve">, which will further be referenced simply as “mean” for average threshold and “counts” for </w:t>
       </w:r>
       <w:r>
         <w:t xml:space="preserve">counting unique foreground/background assignment. </w:t>
@@ -88,15 +100,30 @@
         <w:t>“plot issue”</w:t>
       </w:r>
       <w:r>
-        <w:t xml:space="preserve"> elaborated in the discussion for global Otsu’s thresholding, numpy was used and an additional if-loop had to be implemented to manually remove the NaN’s  just before thresholding in each iteration, which lead to a slight increase in runtime.</w:t>
+        <w:t xml:space="preserve"> elaborated in the discussion for global Otsu’s thresholding, numpy was used and an additional if-loop had to be implemented to manually remove the NaN’s  just before thresholding in each iteration</w:t>
+      </w:r>
+      <w:r>
+        <w:t>.</w:t>
       </w:r>
     </w:p>
     <w:p>
       <w:r>
-        <w:t>Other solutions were considered, such as running the algorithm twice, first starting the iterations at the top left pixel and second time starting them at the bottom right pixel, defining a “backwards sliding window”. By uniting the two algorithms the segmen</w:t>
-      </w:r>
-      <w:r>
-        <w:t>ted picture would have cleaner edges, especially the bottom and right adge, yet here the upper right and bottom left corners would remain fully black, as the overlapping areas for where sliding windo</w:t>
+        <w:t>Other solutions were considered, such as running the algorithm twice, first starting the iterations at the top left pixel and second time at the bottom right pixel, defining a “backwards sliding window”. By uniting the two algorithms the segmen</w:t>
+      </w:r>
+      <w:r>
+        <w:t xml:space="preserve">ted picture would have cleaner edges, especially the bottom and right </w:t>
+      </w:r>
+      <w:r>
+        <w:t>e</w:t>
+      </w:r>
+      <w:r>
+        <w:t>dge, yet here the upper right and bottom left corners would remain fully black, as t</w:t>
+      </w:r>
+      <w:r>
+        <w:t>hose were the</w:t>
+      </w:r>
+      <w:r>
+        <w:t xml:space="preserve"> overlapping areas for where sliding windo</w:t>
       </w:r>
       <w:r>
         <w:t>w wouldnt reach in both algorithms. Such an algorithm also takes almost twice as much time as the previously defined solution, while still containing non-segmented areas. One could define an algorithm, where the sliding window is run 4 times, each time beginning from a different corner, yet such an algorithm would be an even larger increase in runtime and might not be worth</w:t>
@@ -125,7 +152,13 @@
         <w:t>As the local thresholding algorithm performs Otsu’s thresholding at each iteration, the runtime of the algorithm directly correlates</w:t>
       </w:r>
       <w:r>
-        <w:t xml:space="preserve"> with the runtime of Otsu’s thresholding itself, as well as number of iterations, which in the simple case (no NaN edges, algorithm is run once, only forwards), would be approximately equal to image shape divided stepsize, squared. Thus, for optimisation of the algorithm itself, the greatest reduction in runtime followed the optimisation and vectorization of Otsu’s thresholding</w:t>
+        <w:t xml:space="preserve"> with the runtime of Otsu’s thresholding itself, as well as number of iterations, which in the simple case (no NaN edges, algorithm is run once, only forwards), would be approximately equal to image shape divided</w:t>
+      </w:r>
+      <w:r>
+        <w:t xml:space="preserve"> by</w:t>
+      </w:r>
+      <w:r>
+        <w:t xml:space="preserve"> stepsize, squared. Thus, for optimisation of the algorithm itself, the greatest reduction in runtime followed the optimisation and vectorization of Otsu’s thresholding</w:t>
       </w:r>
       <w:r>
         <w:t xml:space="preserve"> (see discussion, Otsu’s thresholding)</w:t>
@@ -134,7 +167,13 @@
         <w:t xml:space="preserve">, rather than optimisation of </w:t>
       </w:r>
       <w:r>
-        <w:t>the local thresholding algorithm itself. At any case, by setting a stepsize, the user still defines the final runtime of the algorithm themselves, and one has to consider, that depending on how detailed the input image is, the segmentation can take from up to a minute (45 seconds for “mean” algorithm with NaN edges with stepsize = 50 and framesize = 200 on NIH3T3 images) to a few minutes or more (runtime will also differ</w:t>
+        <w:t xml:space="preserve">the local thresholding algorithm itself. At any case, by setting a stepsize, the user still defines the final runtime of the algorithm themselves, and one has to consider, that depending on how detailed the input image is, the segmentation can take from up to a minute (45 seconds for “mean” algorithm with NaN edges </w:t>
+      </w:r>
+      <w:r>
+        <w:t>at</w:t>
+      </w:r>
+      <w:r>
+        <w:t xml:space="preserve"> stepsize = 50 and framesize = 200 on NIH3T3 images) to a few minutes (runtime will also differ</w:t>
       </w:r>
       <w:r>
         <w:t xml:space="preserve"> based on outer factors, for example the processor of the computer, thus these values are only representative). </w:t>
@@ -192,7 +231,13 @@
         <w:t xml:space="preserve"> dataset, where generally la</w:t>
       </w:r>
       <w:r>
-        <w:t xml:space="preserve">rge areas with no distinguishable foreground (such as picture t39 of the dataset) were present. Due to no apparent non-uniformal liiumination and great reduction in segmentation quality in comparison to global thresholding, local thresholding was not further analysed as a segmentation method for this dataset. </w:t>
+        <w:t xml:space="preserve">rge areas with no distinguishable foreground (such as picture t39 of the dataset) were present. Due to no apparent non-uniformal </w:t>
+      </w:r>
+      <w:r>
+        <w:t>ill</w:t>
+      </w:r>
+      <w:r>
+        <w:t xml:space="preserve">umination and great reduction in segmentation quality in comparison to global thresholding, local thresholding was not further analysed as a segmentation method for this dataset. </w:t>
       </w:r>
     </w:p>
     <w:p>

</xml_diff>